<commit_message>
Added a usage example.
</commit_message>
<xml_diff>
--- a/Docs/TriangleMX manual.docx
+++ b/Docs/TriangleMX manual.docx
@@ -333,74 +333,90 @@
         </w:rPr>
         <w:t>»</w:t>
       </w:r>
+      <w:r>
+        <w:rPr>
+          <w:lang w:val="en-US"/>
+        </w:rPr>
+        <w:t>. If the things are okay, you should see mixer in the blending mode list:</w:t>
+      </w:r>
     </w:p>
     <w:p>
       <w:pPr>
-        <w:pStyle w:val="1"/>
-        <w:rPr>
-          <w:lang w:val="en-US"/>
-        </w:rPr>
-      </w:pPr>
-      <w:r>
-        <w:rPr>
-          <w:lang w:val="en-US"/>
-        </w:rPr>
-        <w:t>Plugin usage</w:t>
-      </w:r>
+        <w:jc w:val="both"/>
+        <w:rPr>
+          <w:lang w:val="en-US"/>
+        </w:rPr>
+      </w:pPr>
+      <w:r>
+        <w:rPr>
+          <w:noProof/>
+          <w:lang w:eastAsia="ru-RU"/>
+        </w:rPr>
+        <w:drawing>
+          <wp:inline distT="0" distB="0" distL="0" distR="0">
+            <wp:extent cx="2683239" cy="2252590"/>
+            <wp:effectExtent l="0" t="0" r="3175" b="0"/>
+            <wp:docPr id="8" name="Рисунок 8"/>
+            <wp:cNvGraphicFramePr>
+              <a:graphicFrameLocks xmlns:a="http://schemas.openxmlformats.org/drawingml/2006/main" noChangeAspect="1"/>
+            </wp:cNvGraphicFramePr>
+            <a:graphic xmlns:a="http://schemas.openxmlformats.org/drawingml/2006/main">
+              <a:graphicData uri="http://schemas.openxmlformats.org/drawingml/2006/picture">
+                <pic:pic xmlns:pic="http://schemas.openxmlformats.org/drawingml/2006/picture">
+                  <pic:nvPicPr>
+                    <pic:cNvPr id="0" name="Picture 2"/>
+                    <pic:cNvPicPr>
+                      <a:picLocks noChangeAspect="1" noChangeArrowheads="1"/>
+                    </pic:cNvPicPr>
+                  </pic:nvPicPr>
+                  <pic:blipFill>
+                    <a:blip r:embed="rId7">
+                      <a:extLst>
+                        <a:ext uri="{28A0092B-C50C-407E-A947-70E740481C1C}">
+                          <a14:useLocalDpi xmlns:a14="http://schemas.microsoft.com/office/drawing/2010/main" val="0"/>
+                        </a:ext>
+                      </a:extLst>
+                    </a:blip>
+                    <a:srcRect/>
+                    <a:stretch>
+                      <a:fillRect/>
+                    </a:stretch>
+                  </pic:blipFill>
+                  <pic:spPr bwMode="auto">
+                    <a:xfrm>
+                      <a:off x="0" y="0"/>
+                      <a:ext cx="2683374" cy="2252703"/>
+                    </a:xfrm>
+                    <a:prstGeom prst="rect">
+                      <a:avLst/>
+                    </a:prstGeom>
+                    <a:noFill/>
+                    <a:ln>
+                      <a:noFill/>
+                    </a:ln>
+                  </pic:spPr>
+                </pic:pic>
+              </a:graphicData>
+            </a:graphic>
+          </wp:inline>
+        </w:drawing>
+      </w:r>
+      <w:bookmarkStart w:id="0" w:name="_GoBack"/>
+      <w:bookmarkEnd w:id="0"/>
     </w:p>
     <w:p>
       <w:pPr>
-        <w:rPr>
-          <w:lang w:val="en-US"/>
-        </w:rPr>
-      </w:pPr>
-      <w:r>
-        <w:rPr>
-          <w:lang w:val="en-US"/>
-        </w:rPr>
-        <w:t xml:space="preserve">Here are some examples of plugin usage. As input data we consider two simple images (generated by </w:t>
-      </w:r>
-      <w:r>
-        <w:t>«</w:t>
-      </w:r>
-      <w:r>
-        <w:rPr>
-          <w:lang w:val="en-US"/>
-        </w:rPr>
-        <w:t>Lines</w:t>
-      </w:r>
-      <w:r>
-        <w:t>»</w:t>
-      </w:r>
-      <w:r>
-        <w:rPr>
-          <w:lang w:val="en-US"/>
-        </w:rPr>
-        <w:t xml:space="preserve"> source plugin). </w:t>
-      </w:r>
-      <w:r>
-        <w:rPr>
-          <w:lang w:val="en-US"/>
-        </w:rPr>
-        <w:t>First l</w:t>
-      </w:r>
-      <w:r>
-        <w:rPr>
-          <w:lang w:val="en-US"/>
-        </w:rPr>
-        <w:t xml:space="preserve">ayer </w:t>
-      </w:r>
-      <w:r>
-        <w:rPr>
-          <w:lang w:val="en-US"/>
-        </w:rPr>
-        <w:t xml:space="preserve">is a stack of horizontal lines and </w:t>
-      </w:r>
-      <w:r>
-        <w:rPr>
-          <w:lang w:val="en-US"/>
-        </w:rPr>
-        <w:t>second one is composed of vertical lines:</w:t>
+        <w:pStyle w:val="1"/>
+        <w:rPr>
+          <w:lang w:val="en-US"/>
+        </w:rPr>
+      </w:pPr>
+      <w:r>
+        <w:rPr>
+          <w:lang w:val="en-US"/>
+        </w:rPr>
+        <w:lastRenderedPageBreak/>
+        <w:t>Plugin usage</w:t>
       </w:r>
     </w:p>
     <w:p>
@@ -413,7 +429,49 @@
         <w:rPr>
           <w:lang w:val="en-US"/>
         </w:rPr>
-        <w:br w:type="page"/>
+        <w:t xml:space="preserve">Here are some examples of plugin usage. As input data we consider two simple images (generated by </w:t>
+      </w:r>
+      <w:r>
+        <w:t>«</w:t>
+      </w:r>
+      <w:r>
+        <w:rPr>
+          <w:lang w:val="en-US"/>
+        </w:rPr>
+        <w:t>Lines</w:t>
+      </w:r>
+      <w:r>
+        <w:t>»</w:t>
+      </w:r>
+      <w:r>
+        <w:rPr>
+          <w:lang w:val="en-US"/>
+        </w:rPr>
+        <w:t xml:space="preserve"> source plugin). </w:t>
+      </w:r>
+      <w:r>
+        <w:rPr>
+          <w:lang w:val="en-US"/>
+        </w:rPr>
+        <w:t>First l</w:t>
+      </w:r>
+      <w:r>
+        <w:rPr>
+          <w:lang w:val="en-US"/>
+        </w:rPr>
+        <w:t xml:space="preserve">ayer </w:t>
+      </w:r>
+      <w:r>
+        <w:rPr>
+          <w:lang w:val="en-US"/>
+        </w:rPr>
+        <w:t xml:space="preserve">is a stack of horizontal lines and </w:t>
+      </w:r>
+      <w:r>
+        <w:rPr>
+          <w:lang w:val="en-US"/>
+        </w:rPr>
+        <w:t>second one is composed of vertical lines:</w:t>
       </w:r>
     </w:p>
     <w:tbl>
@@ -445,7 +503,6 @@
                 <w:b/>
                 <w:lang w:val="en-US"/>
               </w:rPr>
-              <w:lastRenderedPageBreak/>
               <w:t xml:space="preserve">Layer </w:t>
             </w:r>
             <w:r>
@@ -471,7 +528,7 @@
                 <w:lang w:eastAsia="ru-RU"/>
               </w:rPr>
               <w:drawing>
-                <wp:inline distT="0" distB="0" distL="0" distR="0" wp14:anchorId="5DB08CF4" wp14:editId="591C668C">
+                <wp:inline distT="0" distB="0" distL="0" distR="0" wp14:anchorId="3F7DA389" wp14:editId="51F7880C">
                   <wp:extent cx="2920410" cy="1641423"/>
                   <wp:effectExtent l="0" t="0" r="0" b="0"/>
                   <wp:docPr id="2" name="Рисунок 2"/>
@@ -486,7 +543,7 @@
                           <pic:cNvPicPr/>
                         </pic:nvPicPr>
                         <pic:blipFill>
-                          <a:blip r:embed="rId7" cstate="print">
+                          <a:blip r:embed="rId8" cstate="print">
                             <a:extLst>
                               <a:ext uri="{28A0092B-C50C-407E-A947-70E740481C1C}">
                                 <a14:useLocalDpi xmlns:a14="http://schemas.microsoft.com/office/drawing/2010/main" val="0"/>
@@ -546,7 +603,7 @@
                 <w:lang w:eastAsia="ru-RU"/>
               </w:rPr>
               <w:drawing>
-                <wp:inline distT="0" distB="0" distL="0" distR="0" wp14:anchorId="3196F701" wp14:editId="078EBBA8">
+                <wp:inline distT="0" distB="0" distL="0" distR="0" wp14:anchorId="202B26ED" wp14:editId="32812186">
                   <wp:extent cx="2920410" cy="1641423"/>
                   <wp:effectExtent l="0" t="0" r="0" b="0"/>
                   <wp:docPr id="3" name="Рисунок 3"/>
@@ -561,7 +618,7 @@
                           <pic:cNvPicPr/>
                         </pic:nvPicPr>
                         <pic:blipFill>
-                          <a:blip r:embed="rId8" cstate="print">
+                          <a:blip r:embed="rId9" cstate="print">
                             <a:extLst>
                               <a:ext uri="{28A0092B-C50C-407E-A947-70E740481C1C}">
                                 <a14:useLocalDpi xmlns:a14="http://schemas.microsoft.com/office/drawing/2010/main" val="0"/>
@@ -637,8 +694,8 @@
         </w:rPr>
         <w:drawing>
           <wp:inline distT="0" distB="0" distL="0" distR="0" wp14:anchorId="3E42FD2A" wp14:editId="2AF70C26">
-            <wp:extent cx="4998128" cy="2809210"/>
-            <wp:effectExtent l="0" t="0" r="0" b="0"/>
+            <wp:extent cx="4774367" cy="2683445"/>
+            <wp:effectExtent l="0" t="0" r="7620" b="3175"/>
             <wp:docPr id="4" name="Рисунок 4"/>
             <wp:cNvGraphicFramePr>
               <a:graphicFrameLocks xmlns:a="http://schemas.openxmlformats.org/drawingml/2006/main" noChangeAspect="1"/>
@@ -648,110 +705,6 @@
                 <pic:pic xmlns:pic="http://schemas.openxmlformats.org/drawingml/2006/picture">
                   <pic:nvPicPr>
                     <pic:cNvPr id="0" name="Alpha = 0.0.jpg"/>
-                    <pic:cNvPicPr/>
-                  </pic:nvPicPr>
-                  <pic:blipFill>
-                    <a:blip r:embed="rId9">
-                      <a:extLst>
-                        <a:ext uri="{28A0092B-C50C-407E-A947-70E740481C1C}">
-                          <a14:useLocalDpi xmlns:a14="http://schemas.microsoft.com/office/drawing/2010/main" val="0"/>
-                        </a:ext>
-                      </a:extLst>
-                    </a:blip>
-                    <a:stretch>
-                      <a:fillRect/>
-                    </a:stretch>
-                  </pic:blipFill>
-                  <pic:spPr>
-                    <a:xfrm>
-                      <a:off x="0" y="0"/>
-                      <a:ext cx="4999365" cy="2809905"/>
-                    </a:xfrm>
-                    <a:prstGeom prst="rect">
-                      <a:avLst/>
-                    </a:prstGeom>
-                  </pic:spPr>
-                </pic:pic>
-              </a:graphicData>
-            </a:graphic>
-          </wp:inline>
-        </w:drawing>
-      </w:r>
-    </w:p>
-    <w:p>
-      <w:pPr>
-        <w:rPr>
-          <w:lang w:val="en-US"/>
-        </w:rPr>
-      </w:pPr>
-      <w:r>
-        <w:rPr>
-          <w:lang w:val="en-US"/>
-        </w:rPr>
-        <w:t>Mixing with blending factor</w:t>
-      </w:r>
-      <w:r>
-        <w:rPr>
-          <w:lang w:val="en-US"/>
-        </w:rPr>
-        <w:t xml:space="preserve"> 0.26 – input images </w:t>
-      </w:r>
-      <w:r>
-        <w:rPr>
-          <w:lang w:val="en-US"/>
-        </w:rPr>
-        <w:t xml:space="preserve">are fitted </w:t>
-      </w:r>
-      <w:r>
-        <w:t>«</w:t>
-      </w:r>
-      <w:r>
-        <w:rPr>
-          <w:lang w:val="en-US"/>
-        </w:rPr>
-        <w:t>by height</w:t>
-      </w:r>
-      <w:r>
-        <w:t>»</w:t>
-      </w:r>
-      <w:r>
-        <w:rPr>
-          <w:lang w:val="en-US"/>
-        </w:rPr>
-        <w:t xml:space="preserve"> </w:t>
-      </w:r>
-      <w:r>
-        <w:rPr>
-          <w:lang w:val="en-US"/>
-        </w:rPr>
-        <w:t>into central triangles.</w:t>
-      </w:r>
-    </w:p>
-    <w:p>
-      <w:pPr>
-        <w:jc w:val="center"/>
-        <w:rPr>
-          <w:lang w:val="en-US"/>
-        </w:rPr>
-      </w:pPr>
-      <w:r>
-        <w:rPr>
-          <w:noProof/>
-          <w:lang w:eastAsia="ru-RU"/>
-        </w:rPr>
-        <w:drawing>
-          <wp:inline distT="0" distB="0" distL="0" distR="0" wp14:anchorId="6299EA1D" wp14:editId="45B75258">
-            <wp:extent cx="4998128" cy="2809210"/>
-            <wp:effectExtent l="0" t="0" r="0" b="0"/>
-            <wp:docPr id="5" name="Рисунок 5"/>
-            <wp:cNvGraphicFramePr>
-              <a:graphicFrameLocks xmlns:a="http://schemas.openxmlformats.org/drawingml/2006/main" noChangeAspect="1"/>
-            </wp:cNvGraphicFramePr>
-            <a:graphic xmlns:a="http://schemas.openxmlformats.org/drawingml/2006/main">
-              <a:graphicData uri="http://schemas.openxmlformats.org/drawingml/2006/picture">
-                <pic:pic xmlns:pic="http://schemas.openxmlformats.org/drawingml/2006/picture">
-                  <pic:nvPicPr>
-                    <pic:cNvPr id="0" name="Alpha = 0.26.jpg"/>
                     <pic:cNvPicPr/>
                   </pic:nvPicPr>
                   <pic:blipFill>
@@ -769,7 +722,7 @@
                   <pic:spPr>
                     <a:xfrm>
                       <a:off x="0" y="0"/>
-                      <a:ext cx="4999365" cy="2809905"/>
+                      <a:ext cx="4774505" cy="2683523"/>
                     </a:xfrm>
                     <a:prstGeom prst="rect">
                       <a:avLst/>
@@ -792,13 +745,19 @@
         <w:rPr>
           <w:lang w:val="en-US"/>
         </w:rPr>
-        <w:t>Mixing with blending factor 0.51</w:t>
-      </w:r>
-      <w:r>
-        <w:rPr>
-          <w:lang w:val="en-US"/>
-        </w:rPr>
-        <w:t xml:space="preserve"> – input images are fitted </w:t>
+        <w:t>Mixing with blending factor</w:t>
+      </w:r>
+      <w:r>
+        <w:rPr>
+          <w:lang w:val="en-US"/>
+        </w:rPr>
+        <w:t xml:space="preserve"> 0.26 – input images </w:t>
+      </w:r>
+      <w:r>
+        <w:rPr>
+          <w:lang w:val="en-US"/>
+        </w:rPr>
+        <w:t xml:space="preserve">are fitted </w:t>
       </w:r>
       <w:r>
         <w:t>«</w:t>
@@ -822,19 +781,7 @@
         <w:rPr>
           <w:lang w:val="en-US"/>
         </w:rPr>
-        <w:t xml:space="preserve">into </w:t>
-      </w:r>
-      <w:r>
-        <w:rPr>
-          <w:lang w:val="en-US"/>
-        </w:rPr>
-        <w:t>six</w:t>
-      </w:r>
-      <w:r>
-        <w:rPr>
-          <w:lang w:val="en-US"/>
-        </w:rPr>
-        <w:t xml:space="preserve"> central triangles.</w:t>
+        <w:t>into central triangles.</w:t>
       </w:r>
     </w:p>
     <w:p>
@@ -851,10 +798,10 @@
         </w:rPr>
         <w:lastRenderedPageBreak/>
         <w:drawing>
-          <wp:inline distT="0" distB="0" distL="0" distR="0" wp14:anchorId="24DEE4D2" wp14:editId="15FD0084">
-            <wp:extent cx="4979374" cy="2798669"/>
-            <wp:effectExtent l="0" t="0" r="0" b="1905"/>
-            <wp:docPr id="6" name="Рисунок 6"/>
+          <wp:inline distT="0" distB="0" distL="0" distR="0" wp14:anchorId="6299EA1D" wp14:editId="45B75258">
+            <wp:extent cx="4691922" cy="2637106"/>
+            <wp:effectExtent l="0" t="0" r="0" b="0"/>
+            <wp:docPr id="5" name="Рисунок 5"/>
             <wp:cNvGraphicFramePr>
               <a:graphicFrameLocks xmlns:a="http://schemas.openxmlformats.org/drawingml/2006/main" noChangeAspect="1"/>
             </wp:cNvGraphicFramePr>
@@ -862,7 +809,7 @@
               <a:graphicData uri="http://schemas.openxmlformats.org/drawingml/2006/picture">
                 <pic:pic xmlns:pic="http://schemas.openxmlformats.org/drawingml/2006/picture">
                   <pic:nvPicPr>
-                    <pic:cNvPr id="0" name="Alpha = 0.51.jpg"/>
+                    <pic:cNvPr id="0" name="Alpha = 0.26.jpg"/>
                     <pic:cNvPicPr/>
                   </pic:nvPicPr>
                   <pic:blipFill>
@@ -880,7 +827,7 @@
                   <pic:spPr>
                     <a:xfrm>
                       <a:off x="0" y="0"/>
-                      <a:ext cx="4986773" cy="2802828"/>
+                      <a:ext cx="4694168" cy="2638368"/>
                     </a:xfrm>
                     <a:prstGeom prst="rect">
                       <a:avLst/>
@@ -903,31 +850,49 @@
         <w:rPr>
           <w:lang w:val="en-US"/>
         </w:rPr>
-        <w:t xml:space="preserve">Mixing with blending factor </w:t>
-      </w:r>
-      <w:r>
-        <w:rPr>
-          <w:lang w:val="en-US"/>
-        </w:rPr>
-        <w:t xml:space="preserve">more than </w:t>
-      </w:r>
-      <w:r>
-        <w:rPr>
-          <w:lang w:val="en-US"/>
-        </w:rPr>
-        <w:t>0.</w:t>
-      </w:r>
-      <w:r>
-        <w:rPr>
-          <w:lang w:val="en-US"/>
-        </w:rPr>
-        <w:t>77</w:t>
-      </w:r>
-      <w:r>
-        <w:rPr>
-          <w:lang w:val="en-US"/>
-        </w:rPr>
-        <w:t xml:space="preserve"> – input images are fitted into all triangles.</w:t>
+        <w:t>Mixing with blending factor 0.51</w:t>
+      </w:r>
+      <w:r>
+        <w:rPr>
+          <w:lang w:val="en-US"/>
+        </w:rPr>
+        <w:t xml:space="preserve"> – input images are fitted </w:t>
+      </w:r>
+      <w:r>
+        <w:t>«</w:t>
+      </w:r>
+      <w:r>
+        <w:rPr>
+          <w:lang w:val="en-US"/>
+        </w:rPr>
+        <w:t>by height</w:t>
+      </w:r>
+      <w:r>
+        <w:t>»</w:t>
+      </w:r>
+      <w:r>
+        <w:rPr>
+          <w:lang w:val="en-US"/>
+        </w:rPr>
+        <w:t xml:space="preserve"> </w:t>
+      </w:r>
+      <w:r>
+        <w:rPr>
+          <w:lang w:val="en-US"/>
+        </w:rPr>
+        <w:t xml:space="preserve">into </w:t>
+      </w:r>
+      <w:r>
+        <w:rPr>
+          <w:lang w:val="en-US"/>
+        </w:rPr>
+        <w:t>six</w:t>
+      </w:r>
+      <w:r>
+        <w:rPr>
+          <w:lang w:val="en-US"/>
+        </w:rPr>
+        <w:t xml:space="preserve"> central triangles.</w:t>
       </w:r>
     </w:p>
     <w:p>
@@ -943,10 +908,10 @@
           <w:lang w:eastAsia="ru-RU"/>
         </w:rPr>
         <w:drawing>
-          <wp:inline distT="0" distB="0" distL="0" distR="0" wp14:anchorId="26099295" wp14:editId="584934AC">
-            <wp:extent cx="5014998" cy="2818692"/>
-            <wp:effectExtent l="0" t="0" r="0" b="1270"/>
-            <wp:docPr id="7" name="Рисунок 7"/>
+          <wp:inline distT="0" distB="0" distL="0" distR="0" wp14:anchorId="24DEE4D2" wp14:editId="15FD0084">
+            <wp:extent cx="4640648" cy="2608288"/>
+            <wp:effectExtent l="0" t="0" r="7620" b="1905"/>
+            <wp:docPr id="6" name="Рисунок 6"/>
             <wp:cNvGraphicFramePr>
               <a:graphicFrameLocks xmlns:a="http://schemas.openxmlformats.org/drawingml/2006/main" noChangeAspect="1"/>
             </wp:cNvGraphicFramePr>
@@ -954,7 +919,7 @@
               <a:graphicData uri="http://schemas.openxmlformats.org/drawingml/2006/picture">
                 <pic:pic xmlns:pic="http://schemas.openxmlformats.org/drawingml/2006/picture">
                   <pic:nvPicPr>
-                    <pic:cNvPr id="0" name="Alpha = 0.77.jpg"/>
+                    <pic:cNvPr id="0" name="Alpha = 0.51.jpg"/>
                     <pic:cNvPicPr/>
                   </pic:nvPicPr>
                   <pic:blipFill>
@@ -972,7 +937,7 @@
                   <pic:spPr>
                     <a:xfrm>
                       <a:off x="0" y="0"/>
-                      <a:ext cx="5014212" cy="2818250"/>
+                      <a:ext cx="4650009" cy="2613549"/>
                     </a:xfrm>
                     <a:prstGeom prst="rect">
                       <a:avLst/>
@@ -991,6 +956,98 @@
           <w:lang w:val="en-US"/>
         </w:rPr>
       </w:pPr>
+      <w:r>
+        <w:rPr>
+          <w:lang w:val="en-US"/>
+        </w:rPr>
+        <w:t xml:space="preserve">Mixing with blending factor </w:t>
+      </w:r>
+      <w:r>
+        <w:rPr>
+          <w:lang w:val="en-US"/>
+        </w:rPr>
+        <w:t xml:space="preserve">more than </w:t>
+      </w:r>
+      <w:r>
+        <w:rPr>
+          <w:lang w:val="en-US"/>
+        </w:rPr>
+        <w:t>0.</w:t>
+      </w:r>
+      <w:r>
+        <w:rPr>
+          <w:lang w:val="en-US"/>
+        </w:rPr>
+        <w:t>77</w:t>
+      </w:r>
+      <w:r>
+        <w:rPr>
+          <w:lang w:val="en-US"/>
+        </w:rPr>
+        <w:t xml:space="preserve"> – input images are fitted into all triangles.</w:t>
+      </w:r>
+    </w:p>
+    <w:p>
+      <w:pPr>
+        <w:jc w:val="center"/>
+        <w:rPr>
+          <w:lang w:val="en-US"/>
+        </w:rPr>
+      </w:pPr>
+      <w:r>
+        <w:rPr>
+          <w:noProof/>
+          <w:lang w:eastAsia="ru-RU"/>
+        </w:rPr>
+        <w:drawing>
+          <wp:inline distT="0" distB="0" distL="0" distR="0" wp14:anchorId="26099295" wp14:editId="584934AC">
+            <wp:extent cx="4616970" cy="2594979"/>
+            <wp:effectExtent l="0" t="0" r="0" b="0"/>
+            <wp:docPr id="7" name="Рисунок 7"/>
+            <wp:cNvGraphicFramePr>
+              <a:graphicFrameLocks xmlns:a="http://schemas.openxmlformats.org/drawingml/2006/main" noChangeAspect="1"/>
+            </wp:cNvGraphicFramePr>
+            <a:graphic xmlns:a="http://schemas.openxmlformats.org/drawingml/2006/main">
+              <a:graphicData uri="http://schemas.openxmlformats.org/drawingml/2006/picture">
+                <pic:pic xmlns:pic="http://schemas.openxmlformats.org/drawingml/2006/picture">
+                  <pic:nvPicPr>
+                    <pic:cNvPr id="0" name="Alpha = 0.77.jpg"/>
+                    <pic:cNvPicPr/>
+                  </pic:nvPicPr>
+                  <pic:blipFill>
+                    <a:blip r:embed="rId13">
+                      <a:extLst>
+                        <a:ext uri="{28A0092B-C50C-407E-A947-70E740481C1C}">
+                          <a14:useLocalDpi xmlns:a14="http://schemas.microsoft.com/office/drawing/2010/main" val="0"/>
+                        </a:ext>
+                      </a:extLst>
+                    </a:blip>
+                    <a:stretch>
+                      <a:fillRect/>
+                    </a:stretch>
+                  </pic:blipFill>
+                  <pic:spPr>
+                    <a:xfrm>
+                      <a:off x="0" y="0"/>
+                      <a:ext cx="4617132" cy="2595070"/>
+                    </a:xfrm>
+                    <a:prstGeom prst="rect">
+                      <a:avLst/>
+                    </a:prstGeom>
+                  </pic:spPr>
+                </pic:pic>
+              </a:graphicData>
+            </a:graphic>
+          </wp:inline>
+        </w:drawing>
+      </w:r>
+    </w:p>
+    <w:p>
+      <w:pPr>
+        <w:rPr>
+          <w:lang w:val="en-US"/>
+        </w:rPr>
+      </w:pPr>
       <w:proofErr w:type="gramStart"/>
       <w:r>
         <w:rPr>
@@ -998,7 +1055,7 @@
         </w:rPr>
         <w:t xml:space="preserve">Additional demos available here </w:t>
       </w:r>
-      <w:hyperlink r:id="rId13" w:history="1">
+      <w:hyperlink r:id="rId14" w:history="1">
         <w:r>
           <w:rPr>
             <w:rStyle w:val="a8"/>
@@ -1013,57 +1070,21 @@
         </w:rPr>
         <w:t xml:space="preserve">, </w:t>
       </w:r>
-      <w:r>
-        <w:rPr>
-          <w:lang w:val="en-US"/>
-        </w:rPr>
-        <w:fldChar w:fldCharType="begin"/>
-      </w:r>
-      <w:r>
-        <w:rPr>
-          <w:lang w:val="en-US"/>
-        </w:rPr>
-        <w:instrText xml:space="preserve"> HYPERLINK "</w:instrText>
-      </w:r>
-      <w:r>
-        <w:rPr>
-          <w:lang w:val="en-US"/>
-        </w:rPr>
-        <w:instrText>http://vimeo.com/84898044</w:instrText>
-      </w:r>
-      <w:r>
-        <w:rPr>
-          <w:lang w:val="en-US"/>
-        </w:rPr>
-        <w:instrText xml:space="preserve">" </w:instrText>
-      </w:r>
-      <w:r>
-        <w:rPr>
-          <w:lang w:val="en-US"/>
-        </w:rPr>
-        <w:fldChar w:fldCharType="separate"/>
-      </w:r>
-      <w:r>
-        <w:rPr>
-          <w:rStyle w:val="a8"/>
-          <w:lang w:val="en-US"/>
-        </w:rPr>
-        <w:t>http://vimeo.com/84898044</w:t>
-      </w:r>
-      <w:r>
-        <w:rPr>
-          <w:lang w:val="en-US"/>
-        </w:rPr>
-        <w:fldChar w:fldCharType="end"/>
-      </w:r>
+      <w:hyperlink r:id="rId15" w:history="1">
+        <w:r>
+          <w:rPr>
+            <w:rStyle w:val="a8"/>
+            <w:lang w:val="en-US"/>
+          </w:rPr>
+          <w:t>http://vimeo.com/84898044</w:t>
+        </w:r>
+      </w:hyperlink>
       <w:r>
         <w:rPr>
           <w:lang w:val="en-US"/>
         </w:rPr>
         <w:t>.</w:t>
       </w:r>
-      <w:bookmarkStart w:id="0" w:name="_GoBack"/>
-      <w:bookmarkEnd w:id="0"/>
       <w:proofErr w:type="gramEnd"/>
     </w:p>
     <w:p>
@@ -1077,6 +1098,7 @@
         <w:rPr>
           <w:lang w:val="en-US"/>
         </w:rPr>
+        <w:lastRenderedPageBreak/>
         <w:t>Credits</w:t>
       </w:r>
     </w:p>
@@ -1146,7 +1168,7 @@
       <w:r>
         <w:t>» (</w:t>
       </w:r>
-      <w:hyperlink r:id="rId14" w:history="1">
+      <w:hyperlink r:id="rId16" w:history="1">
         <w:r>
           <w:rPr>
             <w:rStyle w:val="a8"/>
@@ -2126,7 +2148,7 @@
 </file>
 
 <file path=customXml/itemProps1.xml><?xml version="1.0" encoding="utf-8"?>
-<ds:datastoreItem xmlns:ds="http://schemas.openxmlformats.org/officeDocument/2006/customXml" ds:itemID="{3AE8C352-0D51-4B1F-8936-14377CB402F7}">
+<ds:datastoreItem xmlns:ds="http://schemas.openxmlformats.org/officeDocument/2006/customXml" ds:itemID="{86979CA3-A038-477B-A5D7-58044F79592E}">
   <ds:schemaRefs>
     <ds:schemaRef ds:uri="http://schemas.openxmlformats.org/officeDocument/2006/bibliography"/>
   </ds:schemaRefs>

</xml_diff>